<commit_message>
Branches Escuinapa and mazatlan are interconnected
</commit_message>
<xml_diff>
--- a/Documentacion cableado/Cableado Mochis.docx
+++ b/Documentacion cableado/Cableado Mochis.docx
@@ -105,6 +105,7 @@
     </w:p>
     <w:p>
       <w:pPr>
+        <w:shd w:val="clear" w:color="auto" w:fill="FFFFFF" w:themeFill="background1"/>
         <w:spacing w:after="0" w:line="276" w:lineRule="auto"/>
         <w:rPr>
           <w:rFonts w:ascii="Arial" w:eastAsia="Arial" w:hAnsi="Arial" w:cs="Arial"/>
@@ -128,16 +129,313 @@
       <w:r>
         <w:rPr>
           <w:rFonts w:ascii="Arial" w:eastAsia="Arial" w:hAnsi="Arial" w:cs="Arial"/>
+        </w:rPr>
+        <w:t xml:space="preserve"> </w:t>
+      </w:r>
+      <w:r>
+        <w:rPr>
+          <w:rFonts w:ascii="Arial" w:eastAsia="Arial" w:hAnsi="Arial" w:cs="Arial"/>
+          <w:shd w:val="clear" w:color="auto" w:fill="00B0F0"/>
+        </w:rPr>
+        <w:t>10 CORTE</w:t>
+      </w:r>
+      <w:r>
+        <w:rPr>
+          <w:rFonts w:ascii="Arial" w:eastAsia="Arial" w:hAnsi="Arial" w:cs="Arial"/>
+          <w:shd w:val="clear" w:color="auto" w:fill="00B0F0"/>
+        </w:rPr>
+        <w:t xml:space="preserve"> </w:t>
+      </w:r>
+      <w:r>
+        <w:rPr>
+          <w:rFonts w:ascii="Arial" w:eastAsia="Arial" w:hAnsi="Arial" w:cs="Arial"/>
+          <w:shd w:val="clear" w:color="auto" w:fill="E907B9"/>
+        </w:rPr>
+        <w:t>20 CLIENTE</w:t>
+      </w:r>
+      <w:r>
+        <w:rPr>
+          <w:rFonts w:ascii="Arial" w:eastAsia="Arial" w:hAnsi="Arial" w:cs="Arial"/>
+          <w:shd w:val="clear" w:color="auto" w:fill="00B0F0"/>
+        </w:rPr>
+        <w:t xml:space="preserve">  </w:t>
+      </w:r>
+      <w:r>
+        <w:rPr>
+          <w:rFonts w:ascii="Arial" w:eastAsia="Arial" w:hAnsi="Arial" w:cs="Arial"/>
+          <w:highlight w:val="yellow"/>
+          <w:shd w:val="clear" w:color="auto" w:fill="00B0F0"/>
+        </w:rPr>
+        <w:t>30 VENTA</w:t>
+      </w:r>
+    </w:p>
+    <w:p>
+      <w:pPr>
+        <w:spacing w:after="0" w:line="276" w:lineRule="auto"/>
+        <w:rPr>
+          <w:rFonts w:ascii="Arial" w:eastAsia="Arial" w:hAnsi="Arial" w:cs="Arial"/>
+        </w:rPr>
+      </w:pPr>
+      <w:r>
+        <w:rPr>
+          <w:rFonts w:ascii="Arial" w:eastAsia="Arial" w:hAnsi="Arial" w:cs="Arial"/>
+        </w:rPr>
+        <w:t>Switch 1</w:t>
+      </w:r>
+    </w:p>
+    <w:p>
+      <w:pPr>
+        <w:spacing w:after="0" w:line="276" w:lineRule="auto"/>
+        <w:rPr>
+          <w:rFonts w:ascii="Arial" w:eastAsia="Arial" w:hAnsi="Arial" w:cs="Arial"/>
+        </w:rPr>
+      </w:pPr>
+    </w:p>
+    <w:p>
+      <w:r>
+        <w:rPr>
+          <w:highlight w:val="cyan"/>
+          <w:shd w:val="clear" w:color="auto" w:fill="00B0F0"/>
+        </w:rPr>
+        <w:t>1</w:t>
+      </w:r>
+      <w:r>
+        <w:t>pc1 (corte)</w:t>
+      </w:r>
+    </w:p>
+    <w:p>
+      <w:r>
+        <w:rPr>
+          <w:highlight w:val="cyan"/>
+          <w:shd w:val="clear" w:color="auto" w:fill="00B0F0"/>
+        </w:rPr>
+        <w:t>2</w:t>
+      </w:r>
+    </w:p>
+    <w:p>
+      <w:r>
+        <w:rPr>
+          <w:highlight w:val="cyan"/>
+        </w:rPr>
+        <w:t>3</w:t>
+      </w:r>
+    </w:p>
+    <w:p>
+      <w:r>
+        <w:rPr>
+          <w:highlight w:val="cyan"/>
+        </w:rPr>
+        <w:t>4</w:t>
+      </w:r>
+      <w:r>
+        <w:tab/>
+      </w:r>
+    </w:p>
+    <w:p>
+      <w:r>
+        <w:rPr>
+          <w:shd w:val="clear" w:color="auto" w:fill="FFC000"/>
+        </w:rPr>
+        <w:t>5</w:t>
+      </w:r>
+      <w:r>
+        <w:rPr>
+          <w:shd w:val="clear" w:color="auto" w:fill="FFC000"/>
+        </w:rPr>
+        <w:tab/>
+      </w:r>
+      <w:r>
+        <w:t xml:space="preserve">pc1 </w:t>
+      </w:r>
+      <w:proofErr w:type="spellStart"/>
+      <w:r>
+        <w:t>area</w:t>
+      </w:r>
+      <w:proofErr w:type="spellEnd"/>
+      <w:r>
+        <w:t xml:space="preserve"> de venta</w:t>
+      </w:r>
+    </w:p>
+    <w:p>
+      <w:r>
+        <w:rPr>
+          <w:shd w:val="clear" w:color="auto" w:fill="FFC000"/>
+        </w:rPr>
+        <w:t>6</w:t>
+      </w:r>
+      <w:r>
+        <w:rPr>
+          <w:shd w:val="clear" w:color="auto" w:fill="FFC000"/>
+        </w:rPr>
+        <w:tab/>
+      </w:r>
+      <w:r>
+        <w:t xml:space="preserve">pc2 </w:t>
+      </w:r>
+      <w:proofErr w:type="spellStart"/>
+      <w:r>
+        <w:t>area</w:t>
+      </w:r>
+      <w:proofErr w:type="spellEnd"/>
+      <w:r>
+        <w:t xml:space="preserve"> de venta</w:t>
+      </w:r>
+    </w:p>
+    <w:p>
+      <w:r>
+        <w:rPr>
+          <w:shd w:val="clear" w:color="auto" w:fill="FFC000"/>
+        </w:rPr>
+        <w:t>7</w:t>
+      </w:r>
+      <w:r>
+        <w:rPr>
+          <w:shd w:val="clear" w:color="auto" w:fill="FFC000"/>
+        </w:rPr>
+        <w:tab/>
+      </w:r>
+      <w:r>
+        <w:t xml:space="preserve">pc3 </w:t>
+      </w:r>
+      <w:proofErr w:type="spellStart"/>
+      <w:r>
+        <w:t>area</w:t>
+      </w:r>
+      <w:proofErr w:type="spellEnd"/>
+      <w:r>
+        <w:t xml:space="preserve"> de venta</w:t>
+      </w:r>
+    </w:p>
+    <w:p>
+      <w:pPr>
+        <w:rPr>
+          <w:shd w:val="clear" w:color="auto" w:fill="FF33CC"/>
+        </w:rPr>
+      </w:pPr>
+      <w:r>
+        <w:rPr>
+          <w:shd w:val="clear" w:color="auto" w:fill="FFC000"/>
+        </w:rPr>
+        <w:t xml:space="preserve">8 </w:t>
+      </w:r>
+      <w:r>
+        <w:rPr>
+          <w:shd w:val="clear" w:color="auto" w:fill="FFC000"/>
+        </w:rPr>
+        <w:t xml:space="preserve"> </w:t>
+      </w:r>
+      <w:proofErr w:type="spellStart"/>
+      <w:r>
+        <w:rPr>
+          <w:shd w:val="clear" w:color="auto" w:fill="FFFFFF" w:themeFill="background1"/>
+        </w:rPr>
+        <w:t>ip</w:t>
+      </w:r>
+      <w:proofErr w:type="spellEnd"/>
+      <w:r>
+        <w:rPr>
+          <w:shd w:val="clear" w:color="auto" w:fill="FFFFFF" w:themeFill="background1"/>
+        </w:rPr>
+        <w:t xml:space="preserve"> </w:t>
+      </w:r>
+      <w:proofErr w:type="spellStart"/>
+      <w:r>
+        <w:rPr>
+          <w:shd w:val="clear" w:color="auto" w:fill="FFFFFF" w:themeFill="background1"/>
+        </w:rPr>
+        <w:t>phone</w:t>
+      </w:r>
+      <w:proofErr w:type="spellEnd"/>
+      <w:r>
+        <w:rPr>
+          <w:shd w:val="clear" w:color="auto" w:fill="FFFFFF" w:themeFill="background1"/>
+        </w:rPr>
+        <w:t xml:space="preserve"> arena de venta</w:t>
+      </w:r>
+    </w:p>
+    <w:p>
+      <w:r>
+        <w:rPr>
+          <w:shd w:val="clear" w:color="auto" w:fill="FFC000"/>
+        </w:rPr>
+        <w:t>9-12</w:t>
+      </w:r>
+      <w:r>
+        <w:t>-vacios</w:t>
+      </w:r>
+    </w:p>
+    <w:p>
+      <w:pPr>
+        <w:rPr>
+          <w:lang w:val="en-US"/>
+        </w:rPr>
+      </w:pPr>
+      <w:r>
+        <w:rPr>
           <w:highlight w:val="magenta"/>
-        </w:rPr>
-        <w:t xml:space="preserve">10 Corte  </w:t>
-      </w:r>
-      <w:r>
-        <w:rPr>
-          <w:rFonts w:ascii="Arial" w:eastAsia="Arial" w:hAnsi="Arial" w:cs="Arial"/>
-          <w:highlight w:val="green"/>
-        </w:rPr>
-        <w:t xml:space="preserve">20 Invitados </w:t>
+          <w:shd w:val="clear" w:color="auto" w:fill="E907B9"/>
+          <w:lang w:val="en-US"/>
+        </w:rPr>
+        <w:t>13</w:t>
+      </w:r>
+      <w:r>
+        <w:rPr>
+          <w:shd w:val="clear" w:color="auto" w:fill="E907B9"/>
+          <w:lang w:val="en-US"/>
+        </w:rPr>
+        <w:tab/>
+      </w:r>
+      <w:r>
+        <w:rPr>
+          <w:lang w:val="en-US"/>
+        </w:rPr>
+        <w:t xml:space="preserve">access point1 </w:t>
+      </w:r>
+      <w:proofErr w:type="spellStart"/>
+      <w:r>
+        <w:rPr>
+          <w:lang w:val="en-US"/>
+        </w:rPr>
+        <w:t>invitados</w:t>
+      </w:r>
+      <w:proofErr w:type="spellEnd"/>
+      <w:r>
+        <w:rPr>
+          <w:lang w:val="en-US"/>
+        </w:rPr>
+        <w:t xml:space="preserve"> </w:t>
+      </w:r>
+      <w:r>
+        <w:rPr>
+          <w:lang w:val="en-US"/>
+        </w:rPr>
+        <w:t>(CLIENTE)</w:t>
+      </w:r>
+    </w:p>
+    <w:p>
+      <w:pPr>
+        <w:rPr>
+          <w:lang w:val="en-US"/>
+        </w:rPr>
+      </w:pPr>
+    </w:p>
+    <w:p>
+      <w:pPr>
+        <w:rPr>
+          <w:lang w:val="en-US"/>
+        </w:rPr>
+      </w:pPr>
+      <w:r>
+        <w:rPr>
+          <w:lang w:val="en-US"/>
+        </w:rPr>
+        <w:br/>
+      </w:r>
+      <w:r>
+        <w:rPr>
+          <w:lang w:val="en-US"/>
+        </w:rPr>
+        <w:t>S1</w:t>
       </w:r>
     </w:p>
     <w:p>
@@ -145,13 +443,15 @@
         <w:spacing w:after="0" w:line="276" w:lineRule="auto"/>
         <w:rPr>
           <w:rFonts w:ascii="Arial" w:eastAsia="Arial" w:hAnsi="Arial" w:cs="Arial"/>
-        </w:rPr>
-      </w:pPr>
-      <w:r>
-        <w:rPr>
-          <w:rFonts w:ascii="Arial" w:eastAsia="Arial" w:hAnsi="Arial" w:cs="Arial"/>
-        </w:rPr>
-        <w:t>Switch 1</w:t>
+          <w:lang w:val="en-US"/>
+        </w:rPr>
+      </w:pPr>
+      <w:r>
+        <w:rPr>
+          <w:rFonts w:ascii="Arial" w:eastAsia="Arial" w:hAnsi="Arial" w:cs="Arial"/>
+          <w:lang w:val="en-US"/>
+        </w:rPr>
+        <w:t>login : mc_Admin1$</w:t>
       </w:r>
     </w:p>
     <w:p>
@@ -159,310 +459,186 @@
         <w:spacing w:after="0" w:line="276" w:lineRule="auto"/>
         <w:rPr>
           <w:rFonts w:ascii="Arial" w:eastAsia="Arial" w:hAnsi="Arial" w:cs="Arial"/>
-        </w:rPr>
-      </w:pPr>
-    </w:p>
-    <w:p>
-      <w:r>
-        <w:rPr>
-          <w:shd w:val="clear" w:color="auto" w:fill="FF33CC"/>
-        </w:rPr>
-        <w:t>1</w:t>
-      </w:r>
-      <w:r>
-        <w:rPr>
-          <w:shd w:val="clear" w:color="auto" w:fill="FF33CC"/>
-        </w:rPr>
-        <w:tab/>
-      </w:r>
-      <w:r>
-        <w:t>pc1 (corte)</w:t>
-      </w:r>
-    </w:p>
-    <w:p>
-      <w:pPr>
-        <w:rPr>
-          <w:shd w:val="clear" w:color="auto" w:fill="FF33CC"/>
-        </w:rPr>
-      </w:pPr>
-      <w:r>
-        <w:rPr>
-          <w:shd w:val="clear" w:color="auto" w:fill="FF33CC"/>
+          <w:lang w:val="en-US"/>
+        </w:rPr>
+      </w:pPr>
+      <w:r>
+        <w:rPr>
+          <w:rFonts w:ascii="Arial" w:eastAsia="Arial" w:hAnsi="Arial" w:cs="Arial"/>
+          <w:lang w:val="en-US"/>
+        </w:rPr>
+        <w:t xml:space="preserve">Enable secret: </w:t>
+      </w:r>
+      <w:bookmarkStart w:id="0" w:name="_Hlk136127559"/>
+      <w:r>
+        <w:rPr>
+          <w:rFonts w:ascii="Arial" w:eastAsia="Arial" w:hAnsi="Arial" w:cs="Arial"/>
+          <w:lang w:val="en-US"/>
+        </w:rPr>
+        <w:t>mc_Enable1$</w:t>
+      </w:r>
+      <w:bookmarkEnd w:id="0"/>
+    </w:p>
+    <w:p>
+      <w:pPr>
+        <w:spacing w:after="0" w:line="276" w:lineRule="auto"/>
+        <w:rPr>
+          <w:rFonts w:ascii="Arial" w:eastAsia="Arial" w:hAnsi="Arial" w:cs="Arial"/>
+          <w:lang w:val="en-US"/>
+        </w:rPr>
+      </w:pPr>
+      <w:r>
+        <w:rPr>
+          <w:rFonts w:ascii="Arial" w:eastAsia="Arial" w:hAnsi="Arial" w:cs="Arial"/>
+          <w:lang w:val="en-US"/>
+        </w:rPr>
+        <w:t>----------------------------------------</w:t>
+      </w:r>
+    </w:p>
+    <w:p>
+      <w:pPr>
+        <w:spacing w:after="0" w:line="276" w:lineRule="auto"/>
+        <w:rPr>
+          <w:lang w:val="en-US"/>
+        </w:rPr>
+      </w:pPr>
+      <w:r>
+        <w:rPr>
+          <w:lang w:val="en-US"/>
+        </w:rPr>
+        <w:t>S2</w:t>
+      </w:r>
+    </w:p>
+    <w:p>
+      <w:pPr>
+        <w:spacing w:after="0" w:line="276" w:lineRule="auto"/>
+        <w:rPr>
+          <w:lang w:val="en-US"/>
+        </w:rPr>
+      </w:pPr>
+      <w:r>
+        <w:rPr>
+          <w:lang w:val="en-US"/>
+        </w:rPr>
+        <w:t>login : mc_Admin</w:t>
+      </w:r>
+      <w:r>
+        <w:rPr>
+          <w:lang w:val="en-US"/>
         </w:rPr>
         <w:t>2</w:t>
       </w:r>
       <w:r>
         <w:rPr>
-          <w:shd w:val="clear" w:color="auto" w:fill="FF33CC"/>
-        </w:rPr>
-        <w:tab/>
-      </w:r>
-    </w:p>
-    <w:p>
-      <w:pPr>
-        <w:rPr>
-          <w:shd w:val="clear" w:color="auto" w:fill="FF33CC"/>
-        </w:rPr>
-      </w:pPr>
-      <w:r>
-        <w:rPr>
-          <w:shd w:val="clear" w:color="auto" w:fill="FF33CC"/>
+          <w:lang w:val="en-US"/>
+        </w:rPr>
+        <w:t>$</w:t>
+      </w:r>
+    </w:p>
+    <w:p>
+      <w:pPr>
+        <w:spacing w:after="0" w:line="276" w:lineRule="auto"/>
+        <w:rPr>
+          <w:lang w:val="en-US"/>
+        </w:rPr>
+      </w:pPr>
+      <w:r>
+        <w:rPr>
+          <w:lang w:val="en-US"/>
+        </w:rPr>
+        <w:t>Enable secret: mc_Enable</w:t>
+      </w:r>
+      <w:r>
+        <w:rPr>
+          <w:lang w:val="en-US"/>
+        </w:rPr>
+        <w:t>2</w:t>
+      </w:r>
+      <w:r>
+        <w:rPr>
+          <w:lang w:val="en-US"/>
+        </w:rPr>
+        <w:t>$</w:t>
+      </w:r>
+    </w:p>
+    <w:p>
+      <w:pPr>
+        <w:spacing w:after="0" w:line="276" w:lineRule="auto"/>
+        <w:rPr>
+          <w:lang w:val="en-US"/>
+        </w:rPr>
+      </w:pPr>
+      <w:r>
+        <w:rPr>
+          <w:lang w:val="en-US"/>
+        </w:rPr>
+        <w:t>------------------------------------------</w:t>
+      </w:r>
+    </w:p>
+    <w:p>
+      <w:pPr>
+        <w:spacing w:after="0" w:line="276" w:lineRule="auto"/>
+        <w:rPr>
+          <w:lang w:val="en-US"/>
+        </w:rPr>
+      </w:pPr>
+      <w:r>
+        <w:rPr>
+          <w:lang w:val="en-US"/>
+        </w:rPr>
+        <w:t>S3</w:t>
+      </w:r>
+    </w:p>
+    <w:p>
+      <w:pPr>
+        <w:spacing w:after="0" w:line="276" w:lineRule="auto"/>
+        <w:rPr>
+          <w:lang w:val="en-US"/>
+        </w:rPr>
+      </w:pPr>
+      <w:r>
+        <w:rPr>
+          <w:lang w:val="en-US"/>
+        </w:rPr>
+        <w:t>login : mc_Admin</w:t>
+      </w:r>
+      <w:r>
+        <w:rPr>
+          <w:lang w:val="en-US"/>
         </w:rPr>
         <w:t>3</w:t>
       </w:r>
       <w:r>
         <w:rPr>
-          <w:shd w:val="clear" w:color="auto" w:fill="FF33CC"/>
-        </w:rPr>
-        <w:tab/>
-      </w:r>
-    </w:p>
-    <w:p>
-      <w:pPr>
-        <w:rPr>
-          <w:shd w:val="clear" w:color="auto" w:fill="FF33CC"/>
-        </w:rPr>
-      </w:pPr>
-      <w:r>
-        <w:rPr>
-          <w:shd w:val="clear" w:color="auto" w:fill="FF33CC"/>
-        </w:rPr>
-        <w:t>4</w:t>
-      </w:r>
-      <w:r>
-        <w:rPr>
-          <w:shd w:val="clear" w:color="auto" w:fill="FF33CC"/>
-        </w:rPr>
-        <w:tab/>
-      </w:r>
-    </w:p>
-    <w:p>
-      <w:r>
-        <w:rPr>
-          <w:shd w:val="clear" w:color="auto" w:fill="FFC000"/>
-        </w:rPr>
-        <w:t>5</w:t>
-      </w:r>
-      <w:r>
-        <w:rPr>
-          <w:shd w:val="clear" w:color="auto" w:fill="FFC000"/>
-        </w:rPr>
-        <w:tab/>
-      </w:r>
-      <w:r>
-        <w:t xml:space="preserve">pc1 </w:t>
-      </w:r>
-      <w:proofErr w:type="spellStart"/>
-      <w:r>
-        <w:t>area</w:t>
-      </w:r>
-      <w:proofErr w:type="spellEnd"/>
-      <w:r>
-        <w:t xml:space="preserve"> de venta</w:t>
-      </w:r>
-    </w:p>
-    <w:p>
-      <w:r>
-        <w:rPr>
-          <w:shd w:val="clear" w:color="auto" w:fill="FFC000"/>
-        </w:rPr>
-        <w:t>6</w:t>
-      </w:r>
-      <w:r>
-        <w:rPr>
-          <w:shd w:val="clear" w:color="auto" w:fill="FFC000"/>
-        </w:rPr>
-        <w:tab/>
-      </w:r>
-      <w:r>
-        <w:t xml:space="preserve">pc2 </w:t>
-      </w:r>
-      <w:proofErr w:type="spellStart"/>
-      <w:r>
-        <w:t>area</w:t>
-      </w:r>
-      <w:proofErr w:type="spellEnd"/>
-      <w:r>
-        <w:t xml:space="preserve"> de venta</w:t>
-      </w:r>
-    </w:p>
-    <w:p>
-      <w:r>
-        <w:rPr>
-          <w:shd w:val="clear" w:color="auto" w:fill="FFC000"/>
-        </w:rPr>
-        <w:t>7</w:t>
-      </w:r>
-      <w:r>
-        <w:rPr>
-          <w:shd w:val="clear" w:color="auto" w:fill="FFC000"/>
-        </w:rPr>
-        <w:tab/>
-      </w:r>
-      <w:r>
-        <w:t xml:space="preserve">pc3 </w:t>
-      </w:r>
-      <w:proofErr w:type="spellStart"/>
-      <w:r>
-        <w:t>area</w:t>
-      </w:r>
-      <w:proofErr w:type="spellEnd"/>
-      <w:r>
-        <w:t xml:space="preserve"> de venta</w:t>
-      </w:r>
-    </w:p>
-    <w:p>
-      <w:pPr>
-        <w:rPr>
-          <w:shd w:val="clear" w:color="auto" w:fill="FF33CC"/>
-        </w:rPr>
-      </w:pPr>
-      <w:r>
-        <w:rPr>
-          <w:shd w:val="clear" w:color="auto" w:fill="FFC000"/>
-        </w:rPr>
-        <w:t xml:space="preserve">8 </w:t>
-      </w:r>
-      <w:r>
-        <w:rPr>
-          <w:shd w:val="clear" w:color="auto" w:fill="FFC000"/>
-        </w:rPr>
-        <w:t xml:space="preserve"> </w:t>
-      </w:r>
-      <w:proofErr w:type="spellStart"/>
-      <w:r>
-        <w:rPr>
-          <w:shd w:val="clear" w:color="auto" w:fill="FFFFFF" w:themeFill="background1"/>
-        </w:rPr>
-        <w:t>ip</w:t>
-      </w:r>
-      <w:proofErr w:type="spellEnd"/>
-      <w:r>
-        <w:rPr>
-          <w:shd w:val="clear" w:color="auto" w:fill="FFFFFF" w:themeFill="background1"/>
-        </w:rPr>
-        <w:t xml:space="preserve"> </w:t>
-      </w:r>
-      <w:proofErr w:type="spellStart"/>
-      <w:r>
-        <w:rPr>
-          <w:shd w:val="clear" w:color="auto" w:fill="FFFFFF" w:themeFill="background1"/>
-        </w:rPr>
-        <w:t>phone</w:t>
-      </w:r>
-      <w:proofErr w:type="spellEnd"/>
-      <w:r>
-        <w:rPr>
-          <w:shd w:val="clear" w:color="auto" w:fill="FFFFFF" w:themeFill="background1"/>
-        </w:rPr>
-        <w:t xml:space="preserve"> arena de venta</w:t>
-      </w:r>
-    </w:p>
-    <w:p>
-      <w:pPr>
-        <w:rPr>
-          <w:lang w:val="en-US"/>
-        </w:rPr>
-      </w:pPr>
-      <w:r>
-        <w:rPr>
-          <w:shd w:val="clear" w:color="auto" w:fill="FFC000"/>
-          <w:lang w:val="en-US"/>
-        </w:rPr>
-        <w:t>9-12</w:t>
-      </w:r>
-      <w:r>
-        <w:rPr>
-          <w:shd w:val="clear" w:color="auto" w:fill="FF33CC"/>
-          <w:lang w:val="en-US"/>
-        </w:rPr>
-        <w:t xml:space="preserve">    </w:t>
-      </w:r>
-      <w:r>
-        <w:rPr>
-          <w:lang w:val="en-US"/>
-        </w:rPr>
-        <w:t>-</w:t>
-      </w:r>
-      <w:proofErr w:type="spellStart"/>
-      <w:r>
-        <w:rPr>
-          <w:lang w:val="en-US"/>
-        </w:rPr>
-        <w:t>vacios</w:t>
-      </w:r>
-      <w:proofErr w:type="spellEnd"/>
-    </w:p>
-    <w:p>
-      <w:pPr>
-        <w:rPr>
-          <w:lang w:val="en-US"/>
-        </w:rPr>
-      </w:pPr>
-      <w:r>
-        <w:rPr>
-          <w:shd w:val="clear" w:color="auto" w:fill="6AA84F"/>
-          <w:lang w:val="en-US"/>
-        </w:rPr>
-        <w:t>13</w:t>
-      </w:r>
-      <w:r>
-        <w:rPr>
-          <w:shd w:val="clear" w:color="auto" w:fill="6AA84F"/>
-          <w:lang w:val="en-US"/>
-        </w:rPr>
-        <w:tab/>
-      </w:r>
-      <w:r>
-        <w:rPr>
-          <w:lang w:val="en-US"/>
-        </w:rPr>
-        <w:t xml:space="preserve">access point1 </w:t>
-      </w:r>
-      <w:proofErr w:type="spellStart"/>
-      <w:r>
-        <w:rPr>
-          <w:lang w:val="en-US"/>
-        </w:rPr>
-        <w:t>invitados</w:t>
-      </w:r>
-      <w:proofErr w:type="spellEnd"/>
-      <w:r>
-        <w:rPr>
-          <w:lang w:val="en-US"/>
-        </w:rPr>
-        <w:t xml:space="preserve"> </w:t>
-      </w:r>
-      <w:r>
-        <w:rPr>
-          <w:lang w:val="en-US"/>
-        </w:rPr>
-        <w:br/>
+          <w:lang w:val="en-US"/>
+        </w:rPr>
+        <w:t>$</w:t>
       </w:r>
     </w:p>
     <w:p>
       <w:pPr>
         <w:spacing w:after="0" w:line="276" w:lineRule="auto"/>
         <w:rPr>
-          <w:rFonts w:ascii="Arial" w:eastAsia="Arial" w:hAnsi="Arial" w:cs="Arial"/>
-          <w:lang w:val="en-US"/>
-        </w:rPr>
-      </w:pPr>
-      <w:proofErr w:type="gramStart"/>
-      <w:r>
-        <w:rPr>
-          <w:rFonts w:ascii="Arial" w:eastAsia="Arial" w:hAnsi="Arial" w:cs="Arial"/>
-          <w:lang w:val="en-US"/>
-        </w:rPr>
-        <w:t>login :</w:t>
-      </w:r>
-      <w:proofErr w:type="gramEnd"/>
-      <w:r>
-        <w:rPr>
-          <w:rFonts w:ascii="Arial" w:eastAsia="Arial" w:hAnsi="Arial" w:cs="Arial"/>
-          <w:lang w:val="en-US"/>
-        </w:rPr>
-        <w:t xml:space="preserve"> mc_Admin1$</w:t>
+          <w:lang w:val="en-US"/>
+        </w:rPr>
+      </w:pPr>
+      <w:r>
+        <w:rPr>
+          <w:lang w:val="en-US"/>
+        </w:rPr>
+        <w:t>Enable secret: mc_Enable</w:t>
+      </w:r>
+      <w:r>
+        <w:rPr>
+          <w:lang w:val="en-US"/>
+        </w:rPr>
+        <w:t>3</w:t>
+      </w:r>
+      <w:r>
+        <w:rPr>
+          <w:lang w:val="en-US"/>
+        </w:rPr>
+        <w:t>$</w:t>
       </w:r>
     </w:p>
     <w:p>
@@ -474,11 +650,211 @@
       </w:pPr>
       <w:r>
         <w:rPr>
-          <w:rFonts w:ascii="Arial" w:eastAsia="Arial" w:hAnsi="Arial" w:cs="Arial"/>
-          <w:lang w:val="en-US"/>
-        </w:rPr>
-        <w:t>Enable secret: mc_Enable1$</w:t>
-      </w:r>
+          <w:lang w:val="en-US"/>
+        </w:rPr>
+        <w:lastRenderedPageBreak/>
+        <w:drawing>
+          <wp:inline distT="0" distB="0" distL="0" distR="0" wp14:anchorId="6DFBEC65" wp14:editId="5680D4EE">
+            <wp:extent cx="5612130" cy="5133975"/>
+            <wp:effectExtent l="0" t="0" r="7620" b="9525"/>
+            <wp:docPr id="483081310" name="Imagen 1" descr="Texto&#10;&#10;Descripción generada automáticamente"/>
+            <wp:cNvGraphicFramePr>
+              <a:graphicFrameLocks xmlns:a="http://schemas.openxmlformats.org/drawingml/2006/main" noChangeAspect="1"/>
+            </wp:cNvGraphicFramePr>
+            <a:graphic xmlns:a="http://schemas.openxmlformats.org/drawingml/2006/main">
+              <a:graphicData uri="http://schemas.openxmlformats.org/drawingml/2006/picture">
+                <pic:pic xmlns:pic="http://schemas.openxmlformats.org/drawingml/2006/picture">
+                  <pic:nvPicPr>
+                    <pic:cNvPr id="483081310" name="Imagen 1" descr="Texto&#10;&#10;Descripción generada automáticamente"/>
+                    <pic:cNvPicPr/>
+                  </pic:nvPicPr>
+                  <pic:blipFill>
+                    <a:blip r:embed="rId4"/>
+                    <a:stretch>
+                      <a:fillRect/>
+                    </a:stretch>
+                  </pic:blipFill>
+                  <pic:spPr>
+                    <a:xfrm>
+                      <a:off x="0" y="0"/>
+                      <a:ext cx="5612130" cy="5133975"/>
+                    </a:xfrm>
+                    <a:prstGeom prst="rect">
+                      <a:avLst/>
+                    </a:prstGeom>
+                  </pic:spPr>
+                </pic:pic>
+              </a:graphicData>
+            </a:graphic>
+          </wp:inline>
+        </w:drawing>
+      </w:r>
+    </w:p>
+    <w:p>
+      <w:pPr>
+        <w:spacing w:after="0" w:line="276" w:lineRule="auto"/>
+        <w:rPr>
+          <w:lang w:val="en-US"/>
+        </w:rPr>
+      </w:pPr>
+      <w:r>
+        <w:rPr>
+          <w:lang w:val="en-US"/>
+        </w:rPr>
+        <w:lastRenderedPageBreak/>
+        <w:drawing>
+          <wp:inline distT="0" distB="0" distL="0" distR="0" wp14:anchorId="59E8E863" wp14:editId="15C2B0D7">
+            <wp:extent cx="5612130" cy="5398135"/>
+            <wp:effectExtent l="0" t="0" r="7620" b="0"/>
+            <wp:docPr id="280383799" name="Imagen 1" descr="Texto&#10;&#10;Descripción generada automáticamente"/>
+            <wp:cNvGraphicFramePr>
+              <a:graphicFrameLocks xmlns:a="http://schemas.openxmlformats.org/drawingml/2006/main" noChangeAspect="1"/>
+            </wp:cNvGraphicFramePr>
+            <a:graphic xmlns:a="http://schemas.openxmlformats.org/drawingml/2006/main">
+              <a:graphicData uri="http://schemas.openxmlformats.org/drawingml/2006/picture">
+                <pic:pic xmlns:pic="http://schemas.openxmlformats.org/drawingml/2006/picture">
+                  <pic:nvPicPr>
+                    <pic:cNvPr id="280383799" name="Imagen 1" descr="Texto&#10;&#10;Descripción generada automáticamente"/>
+                    <pic:cNvPicPr/>
+                  </pic:nvPicPr>
+                  <pic:blipFill>
+                    <a:blip r:embed="rId5"/>
+                    <a:stretch>
+                      <a:fillRect/>
+                    </a:stretch>
+                  </pic:blipFill>
+                  <pic:spPr>
+                    <a:xfrm>
+                      <a:off x="0" y="0"/>
+                      <a:ext cx="5612130" cy="5398135"/>
+                    </a:xfrm>
+                    <a:prstGeom prst="rect">
+                      <a:avLst/>
+                    </a:prstGeom>
+                  </pic:spPr>
+                </pic:pic>
+              </a:graphicData>
+            </a:graphic>
+          </wp:inline>
+        </w:drawing>
+      </w:r>
+    </w:p>
+    <w:p>
+      <w:pPr>
+        <w:spacing w:after="0" w:line="276" w:lineRule="auto"/>
+        <w:rPr>
+          <w:lang w:val="en-US"/>
+        </w:rPr>
+      </w:pPr>
+      <w:r>
+        <w:rPr>
+          <w:noProof/>
+          <w:lang w:val="en-US"/>
+        </w:rPr>
+        <w:lastRenderedPageBreak/>
+        <w:drawing>
+          <wp:inline distT="0" distB="0" distL="0" distR="0" wp14:anchorId="7E5AA265" wp14:editId="533C6C0F">
+            <wp:extent cx="6391910" cy="6182360"/>
+            <wp:effectExtent l="0" t="0" r="8890" b="8890"/>
+            <wp:docPr id="1190105742" name="Imagen 1"/>
+            <wp:cNvGraphicFramePr>
+              <a:graphicFrameLocks xmlns:a="http://schemas.openxmlformats.org/drawingml/2006/main" noChangeAspect="1"/>
+            </wp:cNvGraphicFramePr>
+            <a:graphic xmlns:a="http://schemas.openxmlformats.org/drawingml/2006/main">
+              <a:graphicData uri="http://schemas.openxmlformats.org/drawingml/2006/picture">
+                <pic:pic xmlns:pic="http://schemas.openxmlformats.org/drawingml/2006/picture">
+                  <pic:nvPicPr>
+                    <pic:cNvPr id="0" name="Picture 2"/>
+                    <pic:cNvPicPr>
+                      <a:picLocks noChangeAspect="1" noChangeArrowheads="1"/>
+                    </pic:cNvPicPr>
+                  </pic:nvPicPr>
+                  <pic:blipFill>
+                    <a:blip r:embed="rId6">
+                      <a:extLst>
+                        <a:ext uri="{28A0092B-C50C-407E-A947-70E740481C1C}">
+                          <a14:useLocalDpi xmlns:a14="http://schemas.microsoft.com/office/drawing/2010/main" val="0"/>
+                        </a:ext>
+                      </a:extLst>
+                    </a:blip>
+                    <a:srcRect/>
+                    <a:stretch>
+                      <a:fillRect/>
+                    </a:stretch>
+                  </pic:blipFill>
+                  <pic:spPr bwMode="auto">
+                    <a:xfrm>
+                      <a:off x="0" y="0"/>
+                      <a:ext cx="6391910" cy="6182360"/>
+                    </a:xfrm>
+                    <a:prstGeom prst="rect">
+                      <a:avLst/>
+                    </a:prstGeom>
+                    <a:noFill/>
+                  </pic:spPr>
+                </pic:pic>
+              </a:graphicData>
+            </a:graphic>
+          </wp:inline>
+        </w:drawing>
+      </w:r>
+    </w:p>
+    <w:p>
+      <w:pPr>
+        <w:spacing w:after="0" w:line="276" w:lineRule="auto"/>
+        <w:rPr>
+          <w:lang w:val="en-US"/>
+        </w:rPr>
+      </w:pPr>
+      <w:r>
+        <w:rPr>
+          <w:lang w:val="en-US"/>
+        </w:rPr>
+        <w:lastRenderedPageBreak/>
+        <w:drawing>
+          <wp:inline distT="0" distB="0" distL="0" distR="0" wp14:anchorId="6ECC69CA" wp14:editId="6DA5BD00">
+            <wp:extent cx="5612130" cy="5554980"/>
+            <wp:effectExtent l="0" t="0" r="7620" b="7620"/>
+            <wp:docPr id="948000156" name="Imagen 1" descr="Imagen que contiene Texto&#10;&#10;Descripción generada automáticamente"/>
+            <wp:cNvGraphicFramePr>
+              <a:graphicFrameLocks xmlns:a="http://schemas.openxmlformats.org/drawingml/2006/main" noChangeAspect="1"/>
+            </wp:cNvGraphicFramePr>
+            <a:graphic xmlns:a="http://schemas.openxmlformats.org/drawingml/2006/main">
+              <a:graphicData uri="http://schemas.openxmlformats.org/drawingml/2006/picture">
+                <pic:pic xmlns:pic="http://schemas.openxmlformats.org/drawingml/2006/picture">
+                  <pic:nvPicPr>
+                    <pic:cNvPr id="948000156" name="Imagen 1" descr="Imagen que contiene Texto&#10;&#10;Descripción generada automáticamente"/>
+                    <pic:cNvPicPr/>
+                  </pic:nvPicPr>
+                  <pic:blipFill>
+                    <a:blip r:embed="rId7"/>
+                    <a:stretch>
+                      <a:fillRect/>
+                    </a:stretch>
+                  </pic:blipFill>
+                  <pic:spPr>
+                    <a:xfrm>
+                      <a:off x="0" y="0"/>
+                      <a:ext cx="5612130" cy="5554980"/>
+                    </a:xfrm>
+                    <a:prstGeom prst="rect">
+                      <a:avLst/>
+                    </a:prstGeom>
+                  </pic:spPr>
+                </pic:pic>
+              </a:graphicData>
+            </a:graphic>
+          </wp:inline>
+        </w:drawing>
+      </w:r>
+    </w:p>
+    <w:p>
+      <w:pPr>
+        <w:spacing w:after="0" w:line="276" w:lineRule="auto"/>
+        <w:rPr>
+          <w:lang w:val="en-US"/>
+        </w:rPr>
+      </w:pPr>
     </w:p>
     <w:sectPr>
       <w:pgSz w:w="12240" w:h="15840"/>
@@ -1079,6 +1455,17 @@
       <w:szCs w:val="48"/>
     </w:rPr>
   </w:style>
+  <w:style w:type="paragraph" w:styleId="Prrafodelista">
+    <w:name w:val="List Paragraph"/>
+    <w:basedOn w:val="Normal"/>
+    <w:uiPriority w:val="34"/>
+    <w:qFormat/>
+    <w:rsid w:val="005E7B02"/>
+    <w:pPr>
+      <w:ind w:left="720"/>
+      <w:contextualSpacing/>
+    </w:pPr>
+  </w:style>
 </w:styles>
 </file>
 

</xml_diff>